<commit_message>
correct the api docx documentation
</commit_message>
<xml_diff>
--- a/docs/todo-app-api.docx
+++ b/docs/todo-app-api.docx
@@ -1,6 +1,6 @@
 
 <file path=word/document.xml><?xml version="1.0" encoding="utf-8"?>
-<w:document xmlns:wpc="http://schemas.microsoft.com/office/word/2010/wordprocessingCanvas" xmlns:cx="http://schemas.microsoft.com/office/drawing/2014/chartex" xmlns:cx1="http://schemas.microsoft.com/office/drawing/2015/9/8/chartex" xmlns:cx2="http://schemas.microsoft.com/office/drawing/2015/10/21/chartex" xmlns:cx3="http://schemas.microsoft.com/office/drawing/2016/5/9/chartex" xmlns:cx4="http://schemas.microsoft.com/office/drawing/2016/5/10/chartex" xmlns:cx5="http://schemas.microsoft.com/office/drawing/2016/5/11/chartex" xmlns:cx6="http://schemas.microsoft.com/office/drawing/2016/5/12/chartex" xmlns:cx7="http://schemas.microsoft.com/office/drawing/2016/5/13/chartex" xmlns:cx8="http://schemas.microsoft.com/office/drawing/2016/5/14/chartex" xmlns:mc="http://schemas.openxmlformats.org/markup-compatibility/2006" xmlns:aink="http://schemas.microsoft.com/office/drawing/2016/ink" xmlns:am3d="http://schemas.microsoft.com/office/drawing/2017/model3d" xmlns:o="urn:schemas-microsoft-com:office:office" xmlns:r="http://schemas.openxmlformats.org/officeDocument/2006/relationships" xmlns:m="http://schemas.openxmlformats.org/officeDocument/2006/math" xmlns:v="urn:schemas-microsoft-com:vml" xmlns:wp14="http://schemas.microsoft.com/office/word/2010/wordprocessingDrawing" xmlns:wp="http://schemas.openxmlformats.org/drawingml/2006/wordprocessingDrawing" xmlns:w10="urn:schemas-microsoft-com:office:word" xmlns:w="http://schemas.openxmlformats.org/wordprocessingml/2006/main" xmlns:w14="http://schemas.microsoft.com/office/word/2010/wordml" xmlns:w15="http://schemas.microsoft.com/office/word/2012/wordml" xmlns:w16cex="http://schemas.microsoft.com/office/word/2018/wordml/cex" xmlns:w16cid="http://schemas.microsoft.com/office/word/2016/wordml/cid" xmlns:w16="http://schemas.microsoft.com/office/word/2018/wordml" xmlns:w16se="http://schemas.microsoft.com/office/word/2015/wordml/symex" xmlns:wpg="http://schemas.microsoft.com/office/word/2010/wordprocessingGroup" xmlns:wpi="http://schemas.microsoft.com/office/word/2010/wordprocessingInk" xmlns:wne="http://schemas.microsoft.com/office/word/2006/wordml" xmlns:wps="http://schemas.microsoft.com/office/word/2010/wordprocessingShape" mc:Ignorable="w14 w15 w16se w16cid w16 w16cex wp14">
+<w:document xmlns:wpc="http://schemas.microsoft.com/office/word/2010/wordprocessingCanvas" xmlns:cx="http://schemas.microsoft.com/office/drawing/2014/chartex" xmlns:cx1="http://schemas.microsoft.com/office/drawing/2015/9/8/chartex" xmlns:cx2="http://schemas.microsoft.com/office/drawing/2015/10/21/chartex" xmlns:cx3="http://schemas.microsoft.com/office/drawing/2016/5/9/chartex" xmlns:cx4="http://schemas.microsoft.com/office/drawing/2016/5/10/chartex" xmlns:cx5="http://schemas.microsoft.com/office/drawing/2016/5/11/chartex" xmlns:cx6="http://schemas.microsoft.com/office/drawing/2016/5/12/chartex" xmlns:cx7="http://schemas.microsoft.com/office/drawing/2016/5/13/chartex" xmlns:cx8="http://schemas.microsoft.com/office/drawing/2016/5/14/chartex" xmlns:mc="http://schemas.openxmlformats.org/markup-compatibility/2006" xmlns:aink="http://schemas.microsoft.com/office/drawing/2016/ink" xmlns:am3d="http://schemas.microsoft.com/office/drawing/2017/model3d" xmlns:o="urn:schemas-microsoft-com:office:office" xmlns:r="http://schemas.openxmlformats.org/officeDocument/2006/relationships" xmlns:m="http://schemas.openxmlformats.org/officeDocument/2006/math" xmlns:v="urn:schemas-microsoft-com:vml" xmlns:wp14="http://schemas.microsoft.com/office/word/2010/wordprocessingDrawing" xmlns:wp="http://schemas.openxmlformats.org/drawingml/2006/wordprocessingDrawing" xmlns:w10="urn:schemas-microsoft-com:office:word" xmlns:w="http://schemas.openxmlformats.org/wordprocessingml/2006/main" xmlns:w14="http://schemas.microsoft.com/office/word/2010/wordml" xmlns:w15="http://schemas.microsoft.com/office/word/2012/wordml" xmlns:w16cid="http://schemas.microsoft.com/office/word/2016/wordml/cid" xmlns:w16se="http://schemas.microsoft.com/office/word/2015/wordml/symex" xmlns:wpg="http://schemas.microsoft.com/office/word/2010/wordprocessingGroup" xmlns:wpi="http://schemas.microsoft.com/office/word/2010/wordprocessingInk" xmlns:wne="http://schemas.microsoft.com/office/word/2006/wordml" xmlns:wps="http://schemas.microsoft.com/office/word/2010/wordprocessingShape" mc:Ignorable="w14 w15 w16se w16cid wp14">
   <w:background w:color="272727" w:themeColor="text1" w:themeTint="D8"/>
   <w:body>
     <w:tbl>
@@ -1747,19 +1747,41 @@
               <w:pStyle w:val="MONO"/>
               <w:cnfStyle w:val="000000000000" w:firstRow="0" w:lastRow="0" w:firstColumn="0" w:lastColumn="0" w:oddVBand="0" w:evenVBand="0" w:oddHBand="0" w:evenHBand="0" w:firstRowFirstColumn="0" w:firstRowLastColumn="0" w:lastRowFirstColumn="0" w:lastRowLastColumn="0"/>
             </w:pPr>
-            <w:r>
+          </w:p>
+        </w:tc>
+        <w:tc>
+          <w:tcPr>
+            <w:tcW w:w="5490" w:type="dxa"/>
+          </w:tcPr>
+          <w:p>
+            <w:pPr>
+              <w:pStyle w:val="MONO"/>
+              <w:cnfStyle w:val="000000000000" w:firstRow="0" w:lastRow="0" w:firstColumn="0" w:lastColumn="0" w:oddVBand="0" w:evenVBand="0" w:oddHBand="0" w:evenHBand="0" w:firstRowFirstColumn="0" w:firstRowLastColumn="0" w:lastRowFirstColumn="0" w:lastRowLastColumn="0"/>
+              <w:rPr>
+                <w:lang w:val="en-US"/>
+              </w:rPr>
+            </w:pPr>
+            <w:r>
+              <w:rPr>
+                <w:lang w:val="en-US"/>
+              </w:rPr>
               <w:t>{</w:t>
             </w:r>
-          </w:p>
-          <w:p>
-            <w:pPr>
-              <w:pStyle w:val="MONO"/>
-              <w:cnfStyle w:val="000000000000" w:firstRow="0" w:lastRow="0" w:firstColumn="0" w:lastColumn="0" w:oddVBand="0" w:evenVBand="0" w:oddHBand="0" w:evenHBand="0" w:firstRowFirstColumn="0" w:firstRowLastColumn="0" w:lastRowFirstColumn="0" w:lastRowLastColumn="0"/>
-              <w:rPr>
-                <w:lang w:val="en-US"/>
-              </w:rPr>
-            </w:pPr>
-            <w:r>
+            <w:bookmarkStart w:id="0" w:name="_GoBack"/>
+            <w:bookmarkEnd w:id="0"/>
+          </w:p>
+          <w:p>
+            <w:pPr>
+              <w:pStyle w:val="MONO"/>
+              <w:cnfStyle w:val="000000000000" w:firstRow="0" w:lastRow="0" w:firstColumn="0" w:lastColumn="0" w:oddVBand="0" w:evenVBand="0" w:oddHBand="0" w:evenHBand="0" w:firstRowFirstColumn="0" w:firstRowLastColumn="0" w:lastRowFirstColumn="0" w:lastRowLastColumn="0"/>
+              <w:rPr>
+                <w:lang w:val="en-US"/>
+              </w:rPr>
+            </w:pPr>
+            <w:r>
+              <w:rPr>
+                <w:lang w:val="en-US"/>
+              </w:rPr>
               <w:t xml:space="preserve">  id: </w:t>
             </w:r>
             <w:r>
@@ -1833,24 +1855,13 @@
             <w:pPr>
               <w:pStyle w:val="MONO"/>
               <w:cnfStyle w:val="000000000000" w:firstRow="0" w:lastRow="0" w:firstColumn="0" w:lastColumn="0" w:oddVBand="0" w:evenVBand="0" w:oddHBand="0" w:evenHBand="0" w:firstRowFirstColumn="0" w:firstRowLastColumn="0" w:lastRowFirstColumn="0" w:lastRowLastColumn="0"/>
+              <w:rPr>
+                <w:rStyle w:val="MONOType0"/>
+              </w:rPr>
             </w:pPr>
             <w:r>
               <w:t>}</w:t>
             </w:r>
-          </w:p>
-        </w:tc>
-        <w:tc>
-          <w:tcPr>
-            <w:tcW w:w="5490" w:type="dxa"/>
-          </w:tcPr>
-          <w:p>
-            <w:pPr>
-              <w:pStyle w:val="MONO"/>
-              <w:cnfStyle w:val="000000000000" w:firstRow="0" w:lastRow="0" w:firstColumn="0" w:lastColumn="0" w:oddVBand="0" w:evenVBand="0" w:oddHBand="0" w:evenHBand="0" w:firstRowFirstColumn="0" w:firstRowLastColumn="0" w:lastRowFirstColumn="0" w:lastRowLastColumn="0"/>
-              <w:rPr>
-                <w:rStyle w:val="MONOType0"/>
-              </w:rPr>
-            </w:pPr>
           </w:p>
         </w:tc>
       </w:tr>
@@ -2449,7 +2460,7 @@
 </file>
 
 <file path=word/styles.xml><?xml version="1.0" encoding="utf-8"?>
-<w:styles xmlns:mc="http://schemas.openxmlformats.org/markup-compatibility/2006" xmlns:r="http://schemas.openxmlformats.org/officeDocument/2006/relationships" xmlns:w="http://schemas.openxmlformats.org/wordprocessingml/2006/main" xmlns:w14="http://schemas.microsoft.com/office/word/2010/wordml" xmlns:w15="http://schemas.microsoft.com/office/word/2012/wordml" xmlns:w16cex="http://schemas.microsoft.com/office/word/2018/wordml/cex" xmlns:w16cid="http://schemas.microsoft.com/office/word/2016/wordml/cid" xmlns:w16="http://schemas.microsoft.com/office/word/2018/wordml" xmlns:w16se="http://schemas.microsoft.com/office/word/2015/wordml/symex" mc:Ignorable="w14 w15 w16se w16cid w16 w16cex">
+<w:styles xmlns:mc="http://schemas.openxmlformats.org/markup-compatibility/2006" xmlns:r="http://schemas.openxmlformats.org/officeDocument/2006/relationships" xmlns:w="http://schemas.openxmlformats.org/wordprocessingml/2006/main" xmlns:w14="http://schemas.microsoft.com/office/word/2010/wordml" xmlns:w15="http://schemas.microsoft.com/office/word/2012/wordml" xmlns:w16cid="http://schemas.microsoft.com/office/word/2016/wordml/cid" xmlns:w16se="http://schemas.microsoft.com/office/word/2015/wordml/symex" mc:Ignorable="w14 w15 w16se w16cid">
   <w:docDefaults>
     <w:rPrDefault>
       <w:rPr>
@@ -2465,7 +2476,7 @@
       </w:pPr>
     </w:pPrDefault>
   </w:docDefaults>
-  <w:latentStyles w:defLockedState="0" w:defUIPriority="99" w:defSemiHidden="0" w:defUnhideWhenUsed="0" w:defQFormat="0" w:count="376">
+  <w:latentStyles w:defLockedState="0" w:defUIPriority="99" w:defSemiHidden="0" w:defUnhideWhenUsed="0" w:defQFormat="0" w:count="375">
     <w:lsdException w:name="Normal" w:uiPriority="0" w:qFormat="1"/>
     <w:lsdException w:name="heading 1" w:uiPriority="9" w:qFormat="1"/>
     <w:lsdException w:name="heading 2" w:semiHidden="1" w:uiPriority="9" w:unhideWhenUsed="1" w:qFormat="1"/>
@@ -2841,7 +2852,6 @@
     <w:lsdException w:name="Smart Hyperlink" w:semiHidden="1" w:unhideWhenUsed="1"/>
     <w:lsdException w:name="Hashtag" w:semiHidden="1" w:unhideWhenUsed="1"/>
     <w:lsdException w:name="Unresolved Mention" w:semiHidden="1" w:unhideWhenUsed="1"/>
-    <w:lsdException w:name="Smart Link" w:semiHidden="1" w:unhideWhenUsed="1"/>
   </w:latentStyles>
   <w:style w:type="paragraph" w:default="1" w:styleId="a">
     <w:name w:val="Normal"/>
@@ -3733,7 +3743,7 @@
 </file>
 
 <file path=customXml/itemProps1.xml><?xml version="1.0" encoding="utf-8"?>
-<ds:datastoreItem xmlns:ds="http://schemas.openxmlformats.org/officeDocument/2006/customXml" ds:itemID="{14C0EAC9-7D65-49D0-8DC0-4C2B8B7AB216}">
+<ds:datastoreItem xmlns:ds="http://schemas.openxmlformats.org/officeDocument/2006/customXml" ds:itemID="{E847D34A-273D-42B8-8CEF-F8DCACED1FA6}">
   <ds:schemaRefs>
     <ds:schemaRef ds:uri="http://schemas.openxmlformats.org/officeDocument/2006/bibliography"/>
   </ds:schemaRefs>

</xml_diff>

<commit_message>
add authentacation to SignalR and Angular client
</commit_message>
<xml_diff>
--- a/docs/todo-app-api.docx
+++ b/docs/todo-app-api.docx
@@ -517,6 +517,8 @@
                 <w:bCs/>
               </w:rPr>
             </w:pPr>
+            <w:bookmarkStart w:id="0" w:name="OLE_LINK1"/>
+            <w:bookmarkStart w:id="1" w:name="OLE_LINK2"/>
             <w:r>
               <w:rPr>
                 <w:b/>
@@ -524,6 +526,8 @@
               </w:rPr>
               <w:t>/api/todo</w:t>
             </w:r>
+            <w:bookmarkEnd w:id="0"/>
+            <w:bookmarkEnd w:id="1"/>
           </w:p>
         </w:tc>
         <w:tc>
@@ -1767,8 +1771,6 @@
               </w:rPr>
               <w:t>{</w:t>
             </w:r>
-            <w:bookmarkStart w:id="0" w:name="_GoBack"/>
-            <w:bookmarkEnd w:id="0"/>
           </w:p>
           <w:p>
             <w:pPr>
@@ -1933,6 +1935,593 @@
         </w:rPr>
         <w:t>required</w:t>
       </w:r>
+    </w:p>
+    <w:p>
+      <w:pPr>
+        <w:rPr>
+          <w:sz w:val="24"/>
+          <w:szCs w:val="24"/>
+          <w:lang w:val="en-US"/>
+        </w:rPr>
+      </w:pPr>
+    </w:p>
+    <w:p>
+      <w:pPr>
+        <w:pStyle w:val="1"/>
+        <w:rPr>
+          <w:color w:val="8EAADB" w:themeColor="accent1" w:themeTint="99"/>
+          <w:lang w:val="en-US"/>
+        </w:rPr>
+      </w:pPr>
+      <w:r>
+        <w:rPr>
+          <w:color w:val="8EAADB" w:themeColor="accent1" w:themeTint="99"/>
+          <w:lang w:val="en-US"/>
+        </w:rPr>
+        <w:t>SignalR</w:t>
+      </w:r>
+      <w:r>
+        <w:rPr>
+          <w:color w:val="8EAADB" w:themeColor="accent1" w:themeTint="99"/>
+          <w:lang w:val="en-US"/>
+        </w:rPr>
+        <w:t>:</w:t>
+      </w:r>
+      <w:r>
+        <w:rPr>
+          <w:color w:val="8EAADB" w:themeColor="accent1" w:themeTint="99"/>
+          <w:lang w:val="en-US"/>
+        </w:rPr>
+        <w:t xml:space="preserve"> /hubs/</w:t>
+      </w:r>
+      <w:proofErr w:type="spellStart"/>
+      <w:r>
+        <w:rPr>
+          <w:color w:val="8EAADB" w:themeColor="accent1" w:themeTint="99"/>
+          <w:lang w:val="en-US"/>
+        </w:rPr>
+        <w:t>todo</w:t>
+      </w:r>
+      <w:proofErr w:type="spellEnd"/>
+    </w:p>
+    <w:tbl>
+      <w:tblPr>
+        <w:tblStyle w:val="-1"/>
+        <w:tblW w:w="0" w:type="auto"/>
+        <w:tblLook w:val="04A0" w:firstRow="1" w:lastRow="0" w:firstColumn="1" w:lastColumn="0" w:noHBand="0" w:noVBand="1"/>
+      </w:tblPr>
+      <w:tblGrid>
+        <w:gridCol w:w="6138"/>
+        <w:gridCol w:w="6140"/>
+        <w:gridCol w:w="6140"/>
+      </w:tblGrid>
+      <w:tr>
+        <w:trPr>
+          <w:cnfStyle w:val="100000000000" w:firstRow="1" w:lastRow="0" w:firstColumn="0" w:lastColumn="0" w:oddVBand="0" w:evenVBand="0" w:oddHBand="0" w:evenHBand="0" w:firstRowFirstColumn="0" w:firstRowLastColumn="0" w:lastRowFirstColumn="0" w:lastRowLastColumn="0"/>
+          <w:trHeight w:val="245"/>
+        </w:trPr>
+        <w:tc>
+          <w:tcPr>
+            <w:cnfStyle w:val="001000000000" w:firstRow="0" w:lastRow="0" w:firstColumn="1" w:lastColumn="0" w:oddVBand="0" w:evenVBand="0" w:oddHBand="0" w:evenHBand="0" w:firstRowFirstColumn="0" w:firstRowLastColumn="0" w:lastRowFirstColumn="0" w:lastRowLastColumn="0"/>
+            <w:tcW w:w="6138" w:type="dxa"/>
+          </w:tcPr>
+          <w:p>
+            <w:pPr>
+              <w:rPr>
+                <w:sz w:val="24"/>
+                <w:szCs w:val="24"/>
+                <w:lang w:val="en-US"/>
+              </w:rPr>
+            </w:pPr>
+            <w:r>
+              <w:rPr>
+                <w:sz w:val="24"/>
+                <w:szCs w:val="24"/>
+                <w:lang w:val="en-US"/>
+              </w:rPr>
+              <w:t>Method</w:t>
+            </w:r>
+          </w:p>
+        </w:tc>
+        <w:tc>
+          <w:tcPr>
+            <w:tcW w:w="6140" w:type="dxa"/>
+          </w:tcPr>
+          <w:p>
+            <w:pPr>
+              <w:cnfStyle w:val="100000000000" w:firstRow="1" w:lastRow="0" w:firstColumn="0" w:lastColumn="0" w:oddVBand="0" w:evenVBand="0" w:oddHBand="0" w:evenHBand="0" w:firstRowFirstColumn="0" w:firstRowLastColumn="0" w:lastRowFirstColumn="0" w:lastRowLastColumn="0"/>
+              <w:rPr>
+                <w:sz w:val="24"/>
+                <w:szCs w:val="24"/>
+              </w:rPr>
+            </w:pPr>
+            <w:r>
+              <w:rPr>
+                <w:sz w:val="24"/>
+                <w:szCs w:val="24"/>
+                <w:lang w:val="en-US"/>
+              </w:rPr>
+              <w:t>Input Parameters</w:t>
+            </w:r>
+            <w:r>
+              <w:rPr>
+                <w:sz w:val="24"/>
+                <w:szCs w:val="24"/>
+              </w:rPr>
+              <w:t xml:space="preserve"> (</w:t>
+            </w:r>
+            <w:r>
+              <w:rPr>
+                <w:sz w:val="24"/>
+                <w:szCs w:val="24"/>
+                <w:lang w:val="en-US"/>
+              </w:rPr>
+              <w:t xml:space="preserve">when </w:t>
+            </w:r>
+            <w:r>
+              <w:rPr>
+                <w:sz w:val="24"/>
+                <w:szCs w:val="24"/>
+                <w:lang w:val="en-US"/>
+              </w:rPr>
+              <w:t>invocation</w:t>
+            </w:r>
+            <w:r>
+              <w:rPr>
+                <w:sz w:val="24"/>
+                <w:szCs w:val="24"/>
+              </w:rPr>
+              <w:t>)</w:t>
+            </w:r>
+          </w:p>
+        </w:tc>
+        <w:tc>
+          <w:tcPr>
+            <w:tcW w:w="6140" w:type="dxa"/>
+          </w:tcPr>
+          <w:p>
+            <w:pPr>
+              <w:cnfStyle w:val="100000000000" w:firstRow="1" w:lastRow="0" w:firstColumn="0" w:lastColumn="0" w:oddVBand="0" w:evenVBand="0" w:oddHBand="0" w:evenHBand="0" w:firstRowFirstColumn="0" w:firstRowLastColumn="0" w:lastRowFirstColumn="0" w:lastRowLastColumn="0"/>
+              <w:rPr>
+                <w:sz w:val="24"/>
+                <w:szCs w:val="24"/>
+                <w:lang w:val="en-US"/>
+              </w:rPr>
+            </w:pPr>
+            <w:r>
+              <w:rPr>
+                <w:sz w:val="24"/>
+                <w:szCs w:val="24"/>
+                <w:lang w:val="en-US"/>
+              </w:rPr>
+              <w:t>Output Values</w:t>
+            </w:r>
+            <w:r>
+              <w:rPr>
+                <w:sz w:val="24"/>
+                <w:szCs w:val="24"/>
+                <w:lang w:val="en-US"/>
+              </w:rPr>
+              <w:t xml:space="preserve"> (</w:t>
+            </w:r>
+            <w:r>
+              <w:rPr>
+                <w:sz w:val="24"/>
+                <w:szCs w:val="24"/>
+                <w:lang w:val="en-US"/>
+              </w:rPr>
+              <w:t>w</w:t>
+            </w:r>
+            <w:r>
+              <w:rPr>
+                <w:sz w:val="24"/>
+                <w:szCs w:val="24"/>
+                <w:lang w:val="en-US"/>
+              </w:rPr>
+              <w:t>hen receiving a request from SignalR</w:t>
+            </w:r>
+            <w:r>
+              <w:rPr>
+                <w:sz w:val="24"/>
+                <w:szCs w:val="24"/>
+                <w:lang w:val="en-US"/>
+              </w:rPr>
+              <w:t>)</w:t>
+            </w:r>
+          </w:p>
+        </w:tc>
+      </w:tr>
+      <w:tr>
+        <w:trPr>
+          <w:trHeight w:val="257"/>
+        </w:trPr>
+        <w:tc>
+          <w:tcPr>
+            <w:cnfStyle w:val="001000000000" w:firstRow="0" w:lastRow="0" w:firstColumn="1" w:lastColumn="0" w:oddVBand="0" w:evenVBand="0" w:oddHBand="0" w:evenHBand="0" w:firstRowFirstColumn="0" w:firstRowLastColumn="0" w:lastRowFirstColumn="0" w:lastRowLastColumn="0"/>
+            <w:tcW w:w="6138" w:type="dxa"/>
+          </w:tcPr>
+          <w:p>
+            <w:pPr>
+              <w:pStyle w:val="MONO"/>
+              <w:rPr>
+                <w:lang w:val="en-US"/>
+              </w:rPr>
+            </w:pPr>
+            <w:r>
+              <w:rPr>
+                <w:lang w:val="en-US"/>
+              </w:rPr>
+              <w:t>Add</w:t>
+            </w:r>
+          </w:p>
+        </w:tc>
+        <w:tc>
+          <w:tcPr>
+            <w:tcW w:w="6140" w:type="dxa"/>
+          </w:tcPr>
+          <w:p>
+            <w:pPr>
+              <w:pStyle w:val="MONO"/>
+              <w:cnfStyle w:val="000000000000" w:firstRow="0" w:lastRow="0" w:firstColumn="0" w:lastColumn="0" w:oddVBand="0" w:evenVBand="0" w:oddHBand="0" w:evenHBand="0" w:firstRowFirstColumn="0" w:firstRowLastColumn="0" w:lastRowFirstColumn="0" w:lastRowLastColumn="0"/>
+              <w:rPr>
+                <w:lang w:val="en-US"/>
+              </w:rPr>
+            </w:pPr>
+            <w:r>
+              <w:rPr>
+                <w:lang w:val="en-US"/>
+              </w:rPr>
+              <w:t xml:space="preserve">todoItem: </w:t>
+            </w:r>
+            <w:r>
+              <w:rPr>
+                <w:rStyle w:val="MONOType0"/>
+              </w:rPr>
+              <w:t>TodoItem</w:t>
+            </w:r>
+            <w:r>
+              <w:rPr>
+                <w:lang w:val="en-US"/>
+              </w:rPr>
+              <w:t xml:space="preserve">, userId: </w:t>
+            </w:r>
+            <w:r>
+              <w:rPr>
+                <w:rStyle w:val="MONOType0"/>
+              </w:rPr>
+              <w:t>string</w:t>
+            </w:r>
+          </w:p>
+        </w:tc>
+        <w:tc>
+          <w:tcPr>
+            <w:tcW w:w="6140" w:type="dxa"/>
+          </w:tcPr>
+          <w:p>
+            <w:pPr>
+              <w:pStyle w:val="MONOType"/>
+              <w:cnfStyle w:val="000000000000" w:firstRow="0" w:lastRow="0" w:firstColumn="0" w:lastColumn="0" w:oddVBand="0" w:evenVBand="0" w:oddHBand="0" w:evenHBand="0" w:firstRowFirstColumn="0" w:firstRowLastColumn="0" w:lastRowFirstColumn="0" w:lastRowLastColumn="0"/>
+            </w:pPr>
+            <w:r>
+              <w:t>TodoItem</w:t>
+            </w:r>
+          </w:p>
+        </w:tc>
+      </w:tr>
+      <w:tr>
+        <w:trPr>
+          <w:trHeight w:val="257"/>
+        </w:trPr>
+        <w:tc>
+          <w:tcPr>
+            <w:cnfStyle w:val="001000000000" w:firstRow="0" w:lastRow="0" w:firstColumn="1" w:lastColumn="0" w:oddVBand="0" w:evenVBand="0" w:oddHBand="0" w:evenHBand="0" w:firstRowFirstColumn="0" w:firstRowLastColumn="0" w:lastRowFirstColumn="0" w:lastRowLastColumn="0"/>
+            <w:tcW w:w="6138" w:type="dxa"/>
+          </w:tcPr>
+          <w:p>
+            <w:pPr>
+              <w:pStyle w:val="MONO"/>
+              <w:rPr>
+                <w:lang w:val="en-US"/>
+              </w:rPr>
+            </w:pPr>
+            <w:r>
+              <w:rPr>
+                <w:lang w:val="en-US"/>
+              </w:rPr>
+              <w:t>Delete</w:t>
+            </w:r>
+          </w:p>
+        </w:tc>
+        <w:tc>
+          <w:tcPr>
+            <w:tcW w:w="6140" w:type="dxa"/>
+          </w:tcPr>
+          <w:p>
+            <w:pPr>
+              <w:pStyle w:val="MONO"/>
+              <w:cnfStyle w:val="000000000000" w:firstRow="0" w:lastRow="0" w:firstColumn="0" w:lastColumn="0" w:oddVBand="0" w:evenVBand="0" w:oddHBand="0" w:evenHBand="0" w:firstRowFirstColumn="0" w:firstRowLastColumn="0" w:lastRowFirstColumn="0" w:lastRowLastColumn="0"/>
+              <w:rPr>
+                <w:lang w:val="en-US"/>
+              </w:rPr>
+            </w:pPr>
+            <w:r>
+              <w:rPr>
+                <w:lang w:val="en-US"/>
+              </w:rPr>
+              <w:t xml:space="preserve">todoItemsId: </w:t>
+            </w:r>
+            <w:r>
+              <w:rPr>
+                <w:rStyle w:val="MONOType0"/>
+              </w:rPr>
+              <w:t>number</w:t>
+            </w:r>
+            <w:r>
+              <w:rPr>
+                <w:lang w:val="en-US"/>
+              </w:rPr>
+              <w:t xml:space="preserve">[], </w:t>
+            </w:r>
+            <w:bookmarkStart w:id="2" w:name="_GoBack"/>
+            <w:bookmarkEnd w:id="2"/>
+            <w:r>
+              <w:rPr>
+                <w:lang w:val="en-US"/>
+              </w:rPr>
+              <w:t xml:space="preserve">userId: </w:t>
+            </w:r>
+            <w:r>
+              <w:rPr>
+                <w:rStyle w:val="MONOType0"/>
+              </w:rPr>
+              <w:t>string</w:t>
+            </w:r>
+          </w:p>
+        </w:tc>
+        <w:tc>
+          <w:tcPr>
+            <w:tcW w:w="6140" w:type="dxa"/>
+          </w:tcPr>
+          <w:p>
+            <w:pPr>
+              <w:pStyle w:val="MONO"/>
+              <w:cnfStyle w:val="000000000000" w:firstRow="0" w:lastRow="0" w:firstColumn="0" w:lastColumn="0" w:oddVBand="0" w:evenVBand="0" w:oddHBand="0" w:evenHBand="0" w:firstRowFirstColumn="0" w:firstRowLastColumn="0" w:lastRowFirstColumn="0" w:lastRowLastColumn="0"/>
+              <w:rPr>
+                <w:lang w:val="en-US"/>
+              </w:rPr>
+            </w:pPr>
+            <w:r>
+              <w:rPr>
+                <w:rStyle w:val="MONOType0"/>
+              </w:rPr>
+              <w:t>number</w:t>
+            </w:r>
+            <w:r>
+              <w:rPr>
+                <w:lang w:val="en-US"/>
+              </w:rPr>
+              <w:t>[</w:t>
+            </w:r>
+            <w:r>
+              <w:rPr>
+                <w:lang w:val="en-US"/>
+              </w:rPr>
+              <w:t>]</w:t>
+            </w:r>
+          </w:p>
+        </w:tc>
+      </w:tr>
+      <w:tr>
+        <w:trPr>
+          <w:trHeight w:val="257"/>
+        </w:trPr>
+        <w:tc>
+          <w:tcPr>
+            <w:cnfStyle w:val="001000000000" w:firstRow="0" w:lastRow="0" w:firstColumn="1" w:lastColumn="0" w:oddVBand="0" w:evenVBand="0" w:oddHBand="0" w:evenHBand="0" w:firstRowFirstColumn="0" w:firstRowLastColumn="0" w:lastRowFirstColumn="0" w:lastRowLastColumn="0"/>
+            <w:tcW w:w="6138" w:type="dxa"/>
+          </w:tcPr>
+          <w:p>
+            <w:pPr>
+              <w:pStyle w:val="MONO"/>
+              <w:rPr>
+                <w:lang w:val="en-US"/>
+              </w:rPr>
+            </w:pPr>
+            <w:r>
+              <w:rPr>
+                <w:lang w:val="en-US"/>
+              </w:rPr>
+              <w:t>ToggleDone</w:t>
+            </w:r>
+          </w:p>
+        </w:tc>
+        <w:tc>
+          <w:tcPr>
+            <w:tcW w:w="6140" w:type="dxa"/>
+          </w:tcPr>
+          <w:p>
+            <w:pPr>
+              <w:pStyle w:val="MONO"/>
+              <w:cnfStyle w:val="000000000000" w:firstRow="0" w:lastRow="0" w:firstColumn="0" w:lastColumn="0" w:oddVBand="0" w:evenVBand="0" w:oddHBand="0" w:evenHBand="0" w:firstRowFirstColumn="0" w:firstRowLastColumn="0" w:lastRowFirstColumn="0" w:lastRowLastColumn="0"/>
+              <w:rPr>
+                <w:lang w:val="en-US"/>
+              </w:rPr>
+            </w:pPr>
+            <w:r>
+              <w:rPr>
+                <w:lang w:val="en-US"/>
+              </w:rPr>
+              <w:t xml:space="preserve">todoItems: </w:t>
+            </w:r>
+            <w:r>
+              <w:rPr>
+                <w:rStyle w:val="MONOType0"/>
+              </w:rPr>
+              <w:t>TodoItem</w:t>
+            </w:r>
+            <w:r>
+              <w:rPr>
+                <w:lang w:val="en-US"/>
+              </w:rPr>
+              <w:t>[]</w:t>
+            </w:r>
+            <w:r>
+              <w:rPr>
+                <w:lang w:val="en-US"/>
+              </w:rPr>
+              <w:t xml:space="preserve">, userId: </w:t>
+            </w:r>
+            <w:r>
+              <w:rPr>
+                <w:rStyle w:val="MONOType0"/>
+              </w:rPr>
+              <w:t>string</w:t>
+            </w:r>
+          </w:p>
+        </w:tc>
+        <w:tc>
+          <w:tcPr>
+            <w:tcW w:w="6140" w:type="dxa"/>
+          </w:tcPr>
+          <w:p>
+            <w:pPr>
+              <w:pStyle w:val="MONO"/>
+              <w:cnfStyle w:val="000000000000" w:firstRow="0" w:lastRow="0" w:firstColumn="0" w:lastColumn="0" w:oddVBand="0" w:evenVBand="0" w:oddHBand="0" w:evenHBand="0" w:firstRowFirstColumn="0" w:firstRowLastColumn="0" w:lastRowFirstColumn="0" w:lastRowLastColumn="0"/>
+              <w:rPr>
+                <w:lang w:val="en-US"/>
+              </w:rPr>
+            </w:pPr>
+            <w:r>
+              <w:rPr>
+                <w:rStyle w:val="MONOType0"/>
+              </w:rPr>
+              <w:t>TodoItem</w:t>
+            </w:r>
+            <w:r>
+              <w:rPr>
+                <w:lang w:val="en-US"/>
+              </w:rPr>
+              <w:t>[]</w:t>
+            </w:r>
+          </w:p>
+        </w:tc>
+      </w:tr>
+      <w:tr>
+        <w:trPr>
+          <w:trHeight w:val="257"/>
+        </w:trPr>
+        <w:tc>
+          <w:tcPr>
+            <w:cnfStyle w:val="001000000000" w:firstRow="0" w:lastRow="0" w:firstColumn="1" w:lastColumn="0" w:oddVBand="0" w:evenVBand="0" w:oddHBand="0" w:evenHBand="0" w:firstRowFirstColumn="0" w:firstRowLastColumn="0" w:lastRowFirstColumn="0" w:lastRowLastColumn="0"/>
+            <w:tcW w:w="6138" w:type="dxa"/>
+          </w:tcPr>
+          <w:p>
+            <w:pPr>
+              <w:pStyle w:val="MONO"/>
+              <w:rPr>
+                <w:lang w:val="en-US"/>
+              </w:rPr>
+            </w:pPr>
+            <w:r>
+              <w:rPr>
+                <w:lang w:val="en-US"/>
+              </w:rPr>
+              <w:t>Edit</w:t>
+            </w:r>
+          </w:p>
+        </w:tc>
+        <w:tc>
+          <w:tcPr>
+            <w:tcW w:w="6140" w:type="dxa"/>
+          </w:tcPr>
+          <w:p>
+            <w:pPr>
+              <w:pStyle w:val="MONO"/>
+              <w:cnfStyle w:val="000000000000" w:firstRow="0" w:lastRow="0" w:firstColumn="0" w:lastColumn="0" w:oddVBand="0" w:evenVBand="0" w:oddHBand="0" w:evenHBand="0" w:firstRowFirstColumn="0" w:firstRowLastColumn="0" w:lastRowFirstColumn="0" w:lastRowLastColumn="0"/>
+              <w:rPr>
+                <w:lang w:val="en-US"/>
+              </w:rPr>
+            </w:pPr>
+            <w:r>
+              <w:rPr>
+                <w:lang w:val="en-US"/>
+              </w:rPr>
+              <w:t xml:space="preserve">todoItem: </w:t>
+            </w:r>
+            <w:r>
+              <w:rPr>
+                <w:rStyle w:val="MONOType0"/>
+              </w:rPr>
+              <w:t>To</w:t>
+            </w:r>
+            <w:r>
+              <w:rPr>
+                <w:rStyle w:val="MONOType0"/>
+              </w:rPr>
+              <w:t>d</w:t>
+            </w:r>
+            <w:r>
+              <w:rPr>
+                <w:rStyle w:val="MONOType0"/>
+              </w:rPr>
+              <w:t>oItem</w:t>
+            </w:r>
+            <w:r>
+              <w:rPr>
+                <w:lang w:val="en-US"/>
+              </w:rPr>
+              <w:t xml:space="preserve">, userId: </w:t>
+            </w:r>
+            <w:r>
+              <w:rPr>
+                <w:rStyle w:val="MONOType0"/>
+              </w:rPr>
+              <w:t>string</w:t>
+            </w:r>
+          </w:p>
+        </w:tc>
+        <w:tc>
+          <w:tcPr>
+            <w:tcW w:w="6140" w:type="dxa"/>
+          </w:tcPr>
+          <w:p>
+            <w:pPr>
+              <w:pStyle w:val="MONO"/>
+              <w:cnfStyle w:val="000000000000" w:firstRow="0" w:lastRow="0" w:firstColumn="0" w:lastColumn="0" w:oddVBand="0" w:evenVBand="0" w:oddHBand="0" w:evenHBand="0" w:firstRowFirstColumn="0" w:firstRowLastColumn="0" w:lastRowFirstColumn="0" w:lastRowLastColumn="0"/>
+              <w:rPr>
+                <w:lang w:val="en-US"/>
+              </w:rPr>
+            </w:pPr>
+            <w:r>
+              <w:rPr>
+                <w:rStyle w:val="MONOType0"/>
+              </w:rPr>
+              <w:t>To</w:t>
+            </w:r>
+            <w:r>
+              <w:rPr>
+                <w:rStyle w:val="MONOType0"/>
+              </w:rPr>
+              <w:t>d</w:t>
+            </w:r>
+            <w:r>
+              <w:rPr>
+                <w:rStyle w:val="MONOType0"/>
+              </w:rPr>
+              <w:t>oItem</w:t>
+            </w:r>
+          </w:p>
+        </w:tc>
+      </w:tr>
+    </w:tbl>
+    <w:p>
+      <w:pPr>
+        <w:rPr>
+          <w:sz w:val="24"/>
+          <w:szCs w:val="24"/>
+          <w:lang w:val="en-US"/>
+        </w:rPr>
+      </w:pPr>
     </w:p>
     <w:p>
       <w:pPr>
@@ -3743,7 +4332,7 @@
 </file>
 
 <file path=customXml/itemProps1.xml><?xml version="1.0" encoding="utf-8"?>
-<ds:datastoreItem xmlns:ds="http://schemas.openxmlformats.org/officeDocument/2006/customXml" ds:itemID="{E847D34A-273D-42B8-8CEF-F8DCACED1FA6}">
+<ds:datastoreItem xmlns:ds="http://schemas.openxmlformats.org/officeDocument/2006/customXml" ds:itemID="{0EC83D15-D5AE-4869-BC77-8855F0A1EB88}">
   <ds:schemaRefs>
     <ds:schemaRef ds:uri="http://schemas.openxmlformats.org/officeDocument/2006/bibliography"/>
   </ds:schemaRefs>

</xml_diff>